<commit_message>
added msgbox for null amazon client
</commit_message>
<xml_diff>
--- a/Geotagger.docx
+++ b/Geotagger.docx
@@ -11,6 +11,189 @@
     </w:p>
     <w:p/>
     <w:p>
+      <w:r>
+        <w:rPr>
+          <w:noProof/>
+        </w:rPr>
+        <mc:AlternateContent>
+          <mc:Choice Requires="wps">
+            <w:drawing>
+              <wp:anchor distT="0" distB="0" distL="114300" distR="114300" simplePos="0" relativeHeight="251678720" behindDoc="0" locked="0" layoutInCell="1" allowOverlap="1" wp14:anchorId="10C85DF9" wp14:editId="19E57210">
+                <wp:simplePos x="0" y="0"/>
+                <wp:positionH relativeFrom="margin">
+                  <wp:posOffset>5426710</wp:posOffset>
+                </wp:positionH>
+                <wp:positionV relativeFrom="paragraph">
+                  <wp:posOffset>560070</wp:posOffset>
+                </wp:positionV>
+                <wp:extent cx="285750" cy="276225"/>
+                <wp:effectExtent l="0" t="0" r="0" b="0"/>
+                <wp:wrapNone/>
+                <wp:docPr id="2" name="Text Box 2"/>
+                <wp:cNvGraphicFramePr/>
+                <a:graphic xmlns:a="http://schemas.openxmlformats.org/drawingml/2006/main">
+                  <a:graphicData uri="http://schemas.microsoft.com/office/word/2010/wordprocessingShape">
+                    <wps:wsp>
+                      <wps:cNvSpPr txBox="1"/>
+                      <wps:spPr>
+                        <a:xfrm>
+                          <a:off x="0" y="0"/>
+                          <a:ext cx="285750" cy="276225"/>
+                        </a:xfrm>
+                        <a:prstGeom prst="rect">
+                          <a:avLst/>
+                        </a:prstGeom>
+                        <a:noFill/>
+                        <a:ln w="6350">
+                          <a:noFill/>
+                        </a:ln>
+                      </wps:spPr>
+                      <wps:txbx>
+                        <w:txbxContent>
+                          <w:p>
+                            <w:pPr>
+                              <w:rPr>
+                                <w:color w:val="FF0000"/>
+                              </w:rPr>
+                            </w:pPr>
+                            <w:r>
+                              <w:rPr>
+                                <w:color w:val="FF0000"/>
+                              </w:rPr>
+                              <w:t>6</w:t>
+                            </w:r>
+                          </w:p>
+                          <w:p>
+                            <w:pPr>
+                              <w:rPr>
+                                <w:color w:val="FF0000"/>
+                              </w:rPr>
+                            </w:pPr>
+                          </w:p>
+                        </w:txbxContent>
+                      </wps:txbx>
+                      <wps:bodyPr rot="0" spcFirstLastPara="0" vertOverflow="overflow" horzOverflow="overflow" vert="horz" wrap="square" lIns="91440" tIns="45720" rIns="91440" bIns="45720" numCol="1" spcCol="0" rtlCol="0" fromWordArt="0" anchor="t" anchorCtr="0" forceAA="0" compatLnSpc="1">
+                        <a:prstTxWarp prst="textNoShape">
+                          <a:avLst/>
+                        </a:prstTxWarp>
+                        <a:noAutofit/>
+                      </wps:bodyPr>
+                    </wps:wsp>
+                  </a:graphicData>
+                </a:graphic>
+              </wp:anchor>
+            </w:drawing>
+          </mc:Choice>
+          <mc:Fallback>
+            <w:pict>
+              <v:shapetype w14:anchorId="10C85DF9" id="_x0000_t202" coordsize="21600,21600" o:spt="202" path="m,l,21600r21600,l21600,xe">
+                <v:stroke joinstyle="miter"/>
+                <v:path gradientshapeok="t" o:connecttype="rect"/>
+              </v:shapetype>
+              <v:shape id="Text Box 2" o:spid="_x0000_s1026" type="#_x0000_t202" style="position:absolute;margin-left:427.3pt;margin-top:44.1pt;width:22.5pt;height:21.75pt;z-index:251678720;visibility:visible;mso-wrap-style:square;mso-wrap-distance-left:9pt;mso-wrap-distance-top:0;mso-wrap-distance-right:9pt;mso-wrap-distance-bottom:0;mso-position-horizontal:absolute;mso-position-horizontal-relative:margin;mso-position-vertical:absolute;mso-position-vertical-relative:text;v-text-anchor:top" o:gfxdata="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" filled="f" stroked="f" strokeweight=".5pt">
+                <v:textbox>
+                  <w:txbxContent>
+                    <w:p>
+                      <w:pPr>
+                        <w:rPr>
+                          <w:color w:val="FF0000"/>
+                        </w:rPr>
+                      </w:pPr>
+                      <w:r>
+                        <w:rPr>
+                          <w:color w:val="FF0000"/>
+                        </w:rPr>
+                        <w:t>6</w:t>
+                      </w:r>
+                    </w:p>
+                    <w:p>
+                      <w:pPr>
+                        <w:rPr>
+                          <w:color w:val="FF0000"/>
+                        </w:rPr>
+                      </w:pPr>
+                    </w:p>
+                  </w:txbxContent>
+                </v:textbox>
+                <w10:wrap anchorx="margin"/>
+              </v:shape>
+            </w:pict>
+          </mc:Fallback>
+        </mc:AlternateContent>
+      </w:r>
+      <w:r>
+        <w:rPr>
+          <w:noProof/>
+        </w:rPr>
+        <mc:AlternateContent>
+          <mc:Choice Requires="wps">
+            <w:drawing>
+              <wp:anchor distT="0" distB="0" distL="114300" distR="114300" simplePos="0" relativeHeight="251680768" behindDoc="0" locked="0" layoutInCell="1" allowOverlap="1" wp14:anchorId="2021CBF9" wp14:editId="727D6DAF">
+                <wp:simplePos x="0" y="0"/>
+                <wp:positionH relativeFrom="column">
+                  <wp:posOffset>5334000</wp:posOffset>
+                </wp:positionH>
+                <wp:positionV relativeFrom="paragraph">
+                  <wp:posOffset>683895</wp:posOffset>
+                </wp:positionV>
+                <wp:extent cx="161925" cy="161925"/>
+                <wp:effectExtent l="38100" t="0" r="28575" b="47625"/>
+                <wp:wrapNone/>
+                <wp:docPr id="3" name="Straight Arrow Connector 3"/>
+                <wp:cNvGraphicFramePr/>
+                <a:graphic xmlns:a="http://schemas.openxmlformats.org/drawingml/2006/main">
+                  <a:graphicData uri="http://schemas.microsoft.com/office/word/2010/wordprocessingShape">
+                    <wps:wsp>
+                      <wps:cNvCnPr/>
+                      <wps:spPr>
+                        <a:xfrm flipH="1">
+                          <a:off x="0" y="0"/>
+                          <a:ext cx="161925" cy="161925"/>
+                        </a:xfrm>
+                        <a:prstGeom prst="straightConnector1">
+                          <a:avLst/>
+                        </a:prstGeom>
+                        <a:ln>
+                          <a:solidFill>
+                            <a:srgbClr val="FF0000"/>
+                          </a:solidFill>
+                          <a:tailEnd type="triangle"/>
+                        </a:ln>
+                      </wps:spPr>
+                      <wps:style>
+                        <a:lnRef idx="1">
+                          <a:schemeClr val="accent1"/>
+                        </a:lnRef>
+                        <a:fillRef idx="0">
+                          <a:schemeClr val="accent1"/>
+                        </a:fillRef>
+                        <a:effectRef idx="0">
+                          <a:schemeClr val="accent1"/>
+                        </a:effectRef>
+                        <a:fontRef idx="minor">
+                          <a:schemeClr val="tx1"/>
+                        </a:fontRef>
+                      </wps:style>
+                      <wps:bodyPr/>
+                    </wps:wsp>
+                  </a:graphicData>
+                </a:graphic>
+              </wp:anchor>
+            </w:drawing>
+          </mc:Choice>
+          <mc:Fallback>
+            <w:pict>
+              <v:shapetype w14:anchorId="1A4C28AD" id="_x0000_t32" coordsize="21600,21600" o:spt="32" o:oned="t" path="m,l21600,21600e" filled="f">
+                <v:path arrowok="t" fillok="f" o:connecttype="none"/>
+                <o:lock v:ext="edit" shapetype="t"/>
+              </v:shapetype>
+              <v:shape id="Straight Arrow Connector 3" o:spid="_x0000_s1026" type="#_x0000_t32" style="position:absolute;margin-left:420pt;margin-top:53.85pt;width:12.75pt;height:12.75pt;flip:x;z-index:251680768;visibility:visible;mso-wrap-style:square;mso-wrap-distance-left:9pt;mso-wrap-distance-top:0;mso-wrap-distance-right:9pt;mso-wrap-distance-bottom:0;mso-position-horizontal:absolute;mso-position-horizontal-relative:text;mso-position-vertical:absolute;mso-position-vertical-relative:text" o:gfxdata="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" strokecolor="red" strokeweight=".5pt">
+                <v:stroke endarrow="block" joinstyle="miter"/>
+              </v:shape>
+            </w:pict>
+          </mc:Fallback>
+        </mc:AlternateContent>
+      </w:r>
       <w:r>
         <w:rPr>
           <w:noProof/>
@@ -79,11 +262,7 @@
           </mc:Choice>
           <mc:Fallback>
             <w:pict>
-              <v:shapetype w14:anchorId="09067388" id="_x0000_t202" coordsize="21600,21600" o:spt="202" path="m,l,21600r21600,l21600,xe">
-                <v:stroke joinstyle="miter"/>
-                <v:path gradientshapeok="t" o:connecttype="rect"/>
-              </v:shapetype>
-              <v:shape id="Text Box 15" o:spid="_x0000_s1026" type="#_x0000_t202" style="position:absolute;margin-left:402.75pt;margin-top:214.4pt;width:22.5pt;height:21.75pt;z-index:251674624;visibility:visible;mso-wrap-style:square;mso-wrap-distance-left:9pt;mso-wrap-distance-top:0;mso-wrap-distance-right:9pt;mso-wrap-distance-bottom:0;mso-position-horizontal:absolute;mso-position-horizontal-relative:text;mso-position-vertical:absolute;mso-position-vertical-relative:text;v-text-anchor:top" o:gfxdata="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" filled="f" stroked="f" strokeweight=".5pt">
+              <v:shape w14:anchorId="09067388" id="Text Box 15" o:spid="_x0000_s1027" type="#_x0000_t202" style="position:absolute;margin-left:402.75pt;margin-top:214.4pt;width:22.5pt;height:21.75pt;z-index:251674624;visibility:visible;mso-wrap-style:square;mso-wrap-distance-left:9pt;mso-wrap-distance-top:0;mso-wrap-distance-right:9pt;mso-wrap-distance-bottom:0;mso-position-horizontal:absolute;mso-position-horizontal-relative:text;mso-position-vertical:absolute;mso-position-vertical-relative:text;v-text-anchor:top" o:gfxdata="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" filled="f" stroked="f" strokeweight=".5pt">
                 <v:textbox>
                   <w:txbxContent>
                     <w:p>
@@ -168,7 +347,7 @@
           </mc:Choice>
           <mc:Fallback>
             <w:pict>
-              <v:shapetype w14:anchorId="5ECD8E3D" id="_x0000_t32" coordsize="21600,21600" o:spt="32" o:oned="t" path="m,l21600,21600e" filled="f">
+              <v:shapetype w14:anchorId="738C937B" id="_x0000_t32" coordsize="21600,21600" o:spt="32" o:oned="t" path="m,l21600,21600e" filled="f">
                 <v:path arrowok="t" fillok="f" o:connecttype="none"/>
                 <o:lock v:ext="edit" shapetype="t"/>
               </v:shapetype>
@@ -247,7 +426,7 @@
           </mc:Choice>
           <mc:Fallback>
             <w:pict>
-              <v:shape w14:anchorId="0DE7451E" id="Straight Arrow Connector 14" o:spid="_x0000_s1026" type="#_x0000_t32" style="position:absolute;margin-left:15.75pt;margin-top:41.25pt;width:20.25pt;height:14.25pt;flip:x y;z-index:251672576;visibility:visible;mso-wrap-style:square;mso-width-percent:0;mso-height-percent:0;mso-wrap-distance-left:9pt;mso-wrap-distance-top:0;mso-wrap-distance-right:9pt;mso-wrap-distance-bottom:0;mso-position-horizontal:absolute;mso-position-horizontal-relative:text;mso-position-vertical:absolute;mso-position-vertical-relative:text;mso-width-percent:0;mso-height-percent:0;mso-width-relative:margin;mso-height-relative:margin" o:gfxdata="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" strokecolor="red" strokeweight=".5pt">
+              <v:shape w14:anchorId="7CBDC7F1" id="Straight Arrow Connector 14" o:spid="_x0000_s1026" type="#_x0000_t32" style="position:absolute;margin-left:15.75pt;margin-top:41.25pt;width:20.25pt;height:14.25pt;flip:x y;z-index:251672576;visibility:visible;mso-wrap-style:square;mso-width-percent:0;mso-height-percent:0;mso-wrap-distance-left:9pt;mso-wrap-distance-top:0;mso-wrap-distance-right:9pt;mso-wrap-distance-bottom:0;mso-position-horizontal:absolute;mso-position-horizontal-relative:text;mso-position-vertical:absolute;mso-position-vertical-relative:text;mso-width-percent:0;mso-height-percent:0;mso-width-relative:margin;mso-height-relative:margin" o:gfxdata="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" strokecolor="red" strokeweight=".5pt">
                 <v:stroke endarrow="block" joinstyle="miter"/>
               </v:shape>
             </w:pict>
@@ -322,7 +501,7 @@
           </mc:Choice>
           <mc:Fallback>
             <w:pict>
-              <v:shape w14:anchorId="6D88FA75" id="Text Box 13" o:spid="_x0000_s1027" type="#_x0000_t202" style="position:absolute;margin-left:34.5pt;margin-top:43.4pt;width:22.5pt;height:21.75pt;z-index:251670528;visibility:visible;mso-wrap-style:square;mso-wrap-distance-left:9pt;mso-wrap-distance-top:0;mso-wrap-distance-right:9pt;mso-wrap-distance-bottom:0;mso-position-horizontal:absolute;mso-position-horizontal-relative:text;mso-position-vertical:absolute;mso-position-vertical-relative:text;v-text-anchor:top" o:gfxdata="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" filled="f" stroked="f" strokeweight=".5pt">
+              <v:shape w14:anchorId="6D88FA75" id="Text Box 13" o:spid="_x0000_s1028" type="#_x0000_t202" style="position:absolute;margin-left:34.5pt;margin-top:43.4pt;width:22.5pt;height:21.75pt;z-index:251670528;visibility:visible;mso-wrap-style:square;mso-wrap-distance-left:9pt;mso-wrap-distance-top:0;mso-wrap-distance-right:9pt;mso-wrap-distance-bottom:0;mso-position-horizontal:absolute;mso-position-horizontal-relative:text;mso-position-vertical:absolute;mso-position-vertical-relative:text;v-text-anchor:top" o:gfxdata="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" filled="f" stroked="f" strokeweight=".5pt">
                 <v:textbox>
                   <w:txbxContent>
                     <w:p>
@@ -413,7 +592,7 @@
           </mc:Choice>
           <mc:Fallback>
             <w:pict>
-              <v:shape w14:anchorId="56C16260" id="Text Box 9" o:spid="_x0000_s1028" type="#_x0000_t202" style="position:absolute;margin-left:345.75pt;margin-top:84.65pt;width:22.5pt;height:21.75pt;z-index:251664384;visibility:visible;mso-wrap-style:square;mso-wrap-distance-left:9pt;mso-wrap-distance-top:0;mso-wrap-distance-right:9pt;mso-wrap-distance-bottom:0;mso-position-horizontal:absolute;mso-position-horizontal-relative:text;mso-position-vertical:absolute;mso-position-vertical-relative:text;v-text-anchor:top" o:gfxdata="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" filled="f" stroked="f" strokeweight=".5pt">
+              <v:shape w14:anchorId="56C16260" id="Text Box 9" o:spid="_x0000_s1029" type="#_x0000_t202" style="position:absolute;margin-left:345.75pt;margin-top:84.65pt;width:22.5pt;height:21.75pt;z-index:251664384;visibility:visible;mso-wrap-style:square;mso-wrap-distance-left:9pt;mso-wrap-distance-top:0;mso-wrap-distance-right:9pt;mso-wrap-distance-bottom:0;mso-position-horizontal:absolute;mso-position-horizontal-relative:text;mso-position-vertical:absolute;mso-position-vertical-relative:text;v-text-anchor:top" o:gfxdata="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" filled="f" stroked="f" strokeweight=".5pt">
                 <v:textbox>
                   <w:txbxContent>
                     <w:p>
@@ -498,7 +677,7 @@
           </mc:Choice>
           <mc:Fallback>
             <w:pict>
-              <v:shape w14:anchorId="666C3406" id="Straight Arrow Connector 11" o:spid="_x0000_s1026" type="#_x0000_t32" style="position:absolute;margin-left:337.5pt;margin-top:98.15pt;width:12.75pt;height:12.75pt;flip:x;z-index:251668480;visibility:visible;mso-wrap-style:square;mso-wrap-distance-left:9pt;mso-wrap-distance-top:0;mso-wrap-distance-right:9pt;mso-wrap-distance-bottom:0;mso-position-horizontal:absolute;mso-position-horizontal-relative:text;mso-position-vertical:absolute;mso-position-vertical-relative:text" o:gfxdata="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" strokecolor="red" strokeweight=".5pt">
+              <v:shape w14:anchorId="073FE4C3" id="Straight Arrow Connector 11" o:spid="_x0000_s1026" type="#_x0000_t32" style="position:absolute;margin-left:337.5pt;margin-top:98.15pt;width:12.75pt;height:12.75pt;flip:x;z-index:251668480;visibility:visible;mso-wrap-style:square;mso-wrap-distance-left:9pt;mso-wrap-distance-top:0;mso-wrap-distance-right:9pt;mso-wrap-distance-bottom:0;mso-position-horizontal:absolute;mso-position-horizontal-relative:text;mso-position-vertical:absolute;mso-position-vertical-relative:text" o:gfxdata="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" strokecolor="red" strokeweight=".5pt">
                 <v:stroke endarrow="block" joinstyle="miter"/>
               </v:shape>
             </w:pict>
@@ -573,7 +752,7 @@
           </mc:Choice>
           <mc:Fallback>
             <w:pict>
-              <v:shape w14:anchorId="7987EEDC" id="Text Box 8" o:spid="_x0000_s1029" type="#_x0000_t202" style="position:absolute;margin-left:342.75pt;margin-top:62.9pt;width:22.5pt;height:21.75pt;z-index:251662336;visibility:visible;mso-wrap-style:square;mso-wrap-distance-left:9pt;mso-wrap-distance-top:0;mso-wrap-distance-right:9pt;mso-wrap-distance-bottom:0;mso-position-horizontal:absolute;mso-position-horizontal-relative:text;mso-position-vertical:absolute;mso-position-vertical-relative:text;v-text-anchor:top" o:gfxdata="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" filled="f" stroked="f" strokeweight=".5pt">
+              <v:shape w14:anchorId="7987EEDC" id="Text Box 8" o:spid="_x0000_s1030" type="#_x0000_t202" style="position:absolute;margin-left:342.75pt;margin-top:62.9pt;width:22.5pt;height:21.75pt;z-index:251662336;visibility:visible;mso-wrap-style:square;mso-wrap-distance-left:9pt;mso-wrap-distance-top:0;mso-wrap-distance-right:9pt;mso-wrap-distance-bottom:0;mso-position-horizontal:absolute;mso-position-horizontal-relative:text;mso-position-vertical:absolute;mso-position-vertical-relative:text;v-text-anchor:top" o:gfxdata="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" filled="f" stroked="f" strokeweight=".5pt">
                 <v:textbox>
                   <w:txbxContent>
                     <w:p>
@@ -658,7 +837,7 @@
           </mc:Choice>
           <mc:Fallback>
             <w:pict>
-              <v:shape w14:anchorId="1651F900" id="Straight Arrow Connector 10" o:spid="_x0000_s1026" type="#_x0000_t32" style="position:absolute;margin-left:333.75pt;margin-top:75.65pt;width:12.75pt;height:12.75pt;flip:x;z-index:251666432;visibility:visible;mso-wrap-style:square;mso-wrap-distance-left:9pt;mso-wrap-distance-top:0;mso-wrap-distance-right:9pt;mso-wrap-distance-bottom:0;mso-position-horizontal:absolute;mso-position-horizontal-relative:text;mso-position-vertical:absolute;mso-position-vertical-relative:text" o:gfxdata="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" strokecolor="red" strokeweight=".5pt">
+              <v:shape w14:anchorId="01139604" id="Straight Arrow Connector 10" o:spid="_x0000_s1026" type="#_x0000_t32" style="position:absolute;margin-left:333.75pt;margin-top:75.65pt;width:12.75pt;height:12.75pt;flip:x;z-index:251666432;visibility:visible;mso-wrap-style:square;mso-wrap-distance-left:9pt;mso-wrap-distance-top:0;mso-wrap-distance-right:9pt;mso-wrap-distance-bottom:0;mso-position-horizontal:absolute;mso-position-horizontal-relative:text;mso-position-vertical:absolute;mso-position-vertical-relative:text" o:gfxdata="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" strokecolor="red" strokeweight=".5pt">
                 <v:stroke endarrow="block" joinstyle="miter"/>
               </v:shape>
             </w:pict>
@@ -727,7 +906,7 @@
           </mc:Choice>
           <mc:Fallback>
             <w:pict>
-              <v:shape w14:anchorId="3E06991B" id="Straight Arrow Connector 5" o:spid="_x0000_s1026" type="#_x0000_t32" style="position:absolute;margin-left:331.5pt;margin-top:50.25pt;width:12.75pt;height:12.75pt;flip:x;z-index:251660288;visibility:visible;mso-wrap-style:square;mso-wrap-distance-left:9pt;mso-wrap-distance-top:0;mso-wrap-distance-right:9pt;mso-wrap-distance-bottom:0;mso-position-horizontal:absolute;mso-position-horizontal-relative:text;mso-position-vertical:absolute;mso-position-vertical-relative:text" o:gfxdata="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" strokecolor="red" strokeweight=".5pt">
+              <v:shape w14:anchorId="4AF88285" id="Straight Arrow Connector 5" o:spid="_x0000_s1026" type="#_x0000_t32" style="position:absolute;margin-left:331.5pt;margin-top:50.25pt;width:12.75pt;height:12.75pt;flip:x;z-index:251660288;visibility:visible;mso-wrap-style:square;mso-wrap-distance-left:9pt;mso-wrap-distance-top:0;mso-wrap-distance-right:9pt;mso-wrap-distance-bottom:0;mso-position-horizontal:absolute;mso-position-horizontal-relative:text;mso-position-vertical:absolute;mso-position-vertical-relative:text" o:gfxdata="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" strokecolor="red" strokeweight=".5pt">
                 <v:stroke endarrow="block" joinstyle="miter"/>
               </v:shape>
             </w:pict>
@@ -802,7 +981,7 @@
           </mc:Choice>
           <mc:Fallback>
             <w:pict>
-              <v:shape w14:anchorId="1AE0AE6D" id="Text Box 4" o:spid="_x0000_s1030" type="#_x0000_t202" style="position:absolute;margin-left:341.25pt;margin-top:36pt;width:22.5pt;height:21.75pt;z-index:251659264;visibility:visible;mso-wrap-style:square;mso-wrap-distance-left:9pt;mso-wrap-distance-top:0;mso-wrap-distance-right:9pt;mso-wrap-distance-bottom:0;mso-position-horizontal:absolute;mso-position-horizontal-relative:text;mso-position-vertical:absolute;mso-position-vertical-relative:text;v-text-anchor:top" o:gfxdata="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" filled="f" stroked="f" strokeweight=".5pt">
+              <v:shape w14:anchorId="1AE0AE6D" id="Text Box 4" o:spid="_x0000_s1031" type="#_x0000_t202" style="position:absolute;margin-left:341.25pt;margin-top:36pt;width:22.5pt;height:21.75pt;z-index:251659264;visibility:visible;mso-wrap-style:square;mso-wrap-distance-left:9pt;mso-wrap-distance-top:0;mso-wrap-distance-right:9pt;mso-wrap-distance-bottom:0;mso-position-horizontal:absolute;mso-position-horizontal-relative:text;mso-position-vertical:absolute;mso-position-vertical-relative:text;v-text-anchor:top" o:gfxdata="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" filled="f" stroked="f" strokeweight=".5pt">
                 <v:textbox>
                   <w:txbxContent>
                     <w:p>
@@ -874,17 +1053,16 @@
         </w:drawing>
       </w:r>
     </w:p>
-    <w:p/>
     <w:p>
       <w:pPr>
         <w:pStyle w:val="ListParagraph"/>
         <w:numPr>
           <w:ilvl w:val="0"/>
-          <w:numId w:val="1"/>
+          <w:numId w:val="2"/>
         </w:numPr>
       </w:pPr>
       <w:r>
-        <w:t xml:space="preserve">Browse to access database supplied </w:t>
+        <w:t>Make sure write is selected (default).</w:t>
       </w:r>
     </w:p>
     <w:p>
@@ -892,36 +1070,42 @@
         <w:pStyle w:val="ListParagraph"/>
         <w:numPr>
           <w:ilvl w:val="0"/>
-          <w:numId w:val="1"/>
+          <w:numId w:val="2"/>
         </w:numPr>
       </w:pPr>
       <w:r>
-        <w:t xml:space="preserve">Browse to raw photo folder </w:t>
-      </w:r>
-      <w:proofErr w:type="spellStart"/>
-      <w:r>
-        <w:t>e.g</w:t>
-      </w:r>
-      <w:proofErr w:type="spellEnd"/>
-      <w:r>
-        <w:t xml:space="preserve"> </w:t>
-      </w:r>
-      <w:proofErr w:type="spellStart"/>
-      <w:r>
-        <w:t>onsite_record_xx_xx_xx</w:t>
-      </w:r>
-      <w:proofErr w:type="spellEnd"/>
+        <w:t>Browse to access database supplied</w:t>
+      </w:r>
+      <w:r>
+        <w:t>.</w:t>
+      </w:r>
     </w:p>
     <w:p>
       <w:pPr>
         <w:pStyle w:val="ListParagraph"/>
         <w:numPr>
           <w:ilvl w:val="0"/>
-          <w:numId w:val="1"/>
+          <w:numId w:val="2"/>
         </w:numPr>
       </w:pPr>
       <w:r>
-        <w:t>Make folder on laptop to write geotag photos to. Browse to folder location</w:t>
+        <w:t xml:space="preserve">Browse to raw photo folder </w:t>
+      </w:r>
+      <w:proofErr w:type="spellStart"/>
+      <w:r>
+        <w:t>e.g</w:t>
+      </w:r>
+      <w:proofErr w:type="spellEnd"/>
+      <w:r>
+        <w:t xml:space="preserve"> </w:t>
+      </w:r>
+      <w:proofErr w:type="spellStart"/>
+      <w:r>
+        <w:t>onsite_record_xx_xx_xx</w:t>
+      </w:r>
+      <w:proofErr w:type="spellEnd"/>
+      <w:r>
+        <w:t>.</w:t>
       </w:r>
     </w:p>
     <w:p>
@@ -929,16 +1113,282 @@
         <w:pStyle w:val="ListParagraph"/>
         <w:numPr>
           <w:ilvl w:val="0"/>
-          <w:numId w:val="1"/>
+          <w:numId w:val="2"/>
         </w:numPr>
       </w:pPr>
       <w:r>
+        <w:t>Make folder on laptop to write geotag photos to. Browse to folder location</w:t>
+      </w:r>
+      <w:r>
+        <w:t>.</w:t>
+      </w:r>
+      <w:r>
+        <w:rPr>
+          <w:noProof/>
+        </w:rPr>
+        <w:t xml:space="preserve"> </w:t>
+      </w:r>
+    </w:p>
+    <w:p>
+      <w:pPr>
+        <w:pStyle w:val="ListParagraph"/>
+        <w:numPr>
+          <w:ilvl w:val="0"/>
+          <w:numId w:val="2"/>
+        </w:numPr>
+      </w:pPr>
+      <w:r>
         <w:t>Check bucket path is correct</w:t>
       </w:r>
+      <w:r>
+        <w:t>.</w:t>
+      </w:r>
     </w:p>
+    <w:p>
+      <w:pPr>
+        <w:pStyle w:val="ListParagraph"/>
+        <w:numPr>
+          <w:ilvl w:val="0"/>
+          <w:numId w:val="2"/>
+        </w:numPr>
+      </w:pPr>
+      <w:r>
+        <w:t>Select Geotag button.</w:t>
+      </w:r>
+    </w:p>
+    <w:p>
+      <w:pPr>
+        <w:pStyle w:val="ListParagraph"/>
+        <w:numPr>
+          <w:ilvl w:val="0"/>
+          <w:numId w:val="2"/>
+        </w:numPr>
+      </w:pPr>
+      <w:r>
+        <w:t xml:space="preserve">One </w:t>
+      </w:r>
+      <w:proofErr w:type="gramStart"/>
+      <w:r>
+        <w:t>geotag</w:t>
+      </w:r>
+      <w:proofErr w:type="gramEnd"/>
+      <w:r>
+        <w:t xml:space="preserve"> is finished select Upload button.</w:t>
+      </w:r>
+    </w:p>
+    <w:p>
+      <w:r>
+        <w:rPr>
+          <w:noProof/>
+        </w:rPr>
+        <mc:AlternateContent>
+          <mc:Choice Requires="wps">
+            <w:drawing>
+              <wp:anchor distT="0" distB="0" distL="114300" distR="114300" simplePos="0" relativeHeight="251682816" behindDoc="0" locked="0" layoutInCell="1" allowOverlap="1" wp14:anchorId="6BF3344C" wp14:editId="24DF2561">
+                <wp:simplePos x="0" y="0"/>
+                <wp:positionH relativeFrom="column">
+                  <wp:posOffset>5438775</wp:posOffset>
+                </wp:positionH>
+                <wp:positionV relativeFrom="paragraph">
+                  <wp:posOffset>691515</wp:posOffset>
+                </wp:positionV>
+                <wp:extent cx="285750" cy="276225"/>
+                <wp:effectExtent l="0" t="0" r="0" b="0"/>
+                <wp:wrapNone/>
+                <wp:docPr id="7" name="Text Box 7"/>
+                <wp:cNvGraphicFramePr/>
+                <a:graphic xmlns:a="http://schemas.openxmlformats.org/drawingml/2006/main">
+                  <a:graphicData uri="http://schemas.microsoft.com/office/word/2010/wordprocessingShape">
+                    <wps:wsp>
+                      <wps:cNvSpPr txBox="1"/>
+                      <wps:spPr>
+                        <a:xfrm>
+                          <a:off x="0" y="0"/>
+                          <a:ext cx="285750" cy="276225"/>
+                        </a:xfrm>
+                        <a:prstGeom prst="rect">
+                          <a:avLst/>
+                        </a:prstGeom>
+                        <a:noFill/>
+                        <a:ln w="6350">
+                          <a:noFill/>
+                        </a:ln>
+                      </wps:spPr>
+                      <wps:txbx>
+                        <w:txbxContent>
+                          <w:p>
+                            <w:pPr>
+                              <w:rPr>
+                                <w:color w:val="FF0000"/>
+                              </w:rPr>
+                            </w:pPr>
+                            <w:r>
+                              <w:rPr>
+                                <w:color w:val="FF0000"/>
+                              </w:rPr>
+                              <w:t>7</w:t>
+                            </w:r>
+                          </w:p>
+                        </w:txbxContent>
+                      </wps:txbx>
+                      <wps:bodyPr rot="0" spcFirstLastPara="0" vertOverflow="overflow" horzOverflow="overflow" vert="horz" wrap="square" lIns="91440" tIns="45720" rIns="91440" bIns="45720" numCol="1" spcCol="0" rtlCol="0" fromWordArt="0" anchor="t" anchorCtr="0" forceAA="0" compatLnSpc="1">
+                        <a:prstTxWarp prst="textNoShape">
+                          <a:avLst/>
+                        </a:prstTxWarp>
+                        <a:noAutofit/>
+                      </wps:bodyPr>
+                    </wps:wsp>
+                  </a:graphicData>
+                </a:graphic>
+              </wp:anchor>
+            </w:drawing>
+          </mc:Choice>
+          <mc:Fallback>
+            <w:pict>
+              <v:shape w14:anchorId="6BF3344C" id="Text Box 7" o:spid="_x0000_s1032" type="#_x0000_t202" style="position:absolute;margin-left:428.25pt;margin-top:54.45pt;width:22.5pt;height:21.75pt;z-index:251682816;visibility:visible;mso-wrap-style:square;mso-wrap-distance-left:9pt;mso-wrap-distance-top:0;mso-wrap-distance-right:9pt;mso-wrap-distance-bottom:0;mso-position-horizontal:absolute;mso-position-horizontal-relative:text;mso-position-vertical:absolute;mso-position-vertical-relative:text;v-text-anchor:top" o:gfxdata="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" filled="f" stroked="f" strokeweight=".5pt">
+                <v:textbox>
+                  <w:txbxContent>
+                    <w:p>
+                      <w:pPr>
+                        <w:rPr>
+                          <w:color w:val="FF0000"/>
+                        </w:rPr>
+                      </w:pPr>
+                      <w:r>
+                        <w:rPr>
+                          <w:color w:val="FF0000"/>
+                        </w:rPr>
+                        <w:t>7</w:t>
+                      </w:r>
+                    </w:p>
+                  </w:txbxContent>
+                </v:textbox>
+              </v:shape>
+            </w:pict>
+          </mc:Fallback>
+        </mc:AlternateContent>
+      </w:r>
+      <w:r>
+        <w:rPr>
+          <w:noProof/>
+        </w:rPr>
+        <mc:AlternateContent>
+          <mc:Choice Requires="wps">
+            <w:drawing>
+              <wp:anchor distT="0" distB="0" distL="114300" distR="114300" simplePos="0" relativeHeight="251684864" behindDoc="0" locked="0" layoutInCell="1" allowOverlap="1" wp14:anchorId="64262968" wp14:editId="03B8CD53">
+                <wp:simplePos x="0" y="0"/>
+                <wp:positionH relativeFrom="column">
+                  <wp:posOffset>5343525</wp:posOffset>
+                </wp:positionH>
+                <wp:positionV relativeFrom="paragraph">
+                  <wp:posOffset>838200</wp:posOffset>
+                </wp:positionV>
+                <wp:extent cx="161925" cy="161925"/>
+                <wp:effectExtent l="38100" t="0" r="28575" b="47625"/>
+                <wp:wrapNone/>
+                <wp:docPr id="12" name="Straight Arrow Connector 12"/>
+                <wp:cNvGraphicFramePr/>
+                <a:graphic xmlns:a="http://schemas.openxmlformats.org/drawingml/2006/main">
+                  <a:graphicData uri="http://schemas.microsoft.com/office/word/2010/wordprocessingShape">
+                    <wps:wsp>
+                      <wps:cNvCnPr/>
+                      <wps:spPr>
+                        <a:xfrm flipH="1">
+                          <a:off x="0" y="0"/>
+                          <a:ext cx="161925" cy="161925"/>
+                        </a:xfrm>
+                        <a:prstGeom prst="straightConnector1">
+                          <a:avLst/>
+                        </a:prstGeom>
+                        <a:ln>
+                          <a:solidFill>
+                            <a:srgbClr val="FF0000"/>
+                          </a:solidFill>
+                          <a:tailEnd type="triangle"/>
+                        </a:ln>
+                      </wps:spPr>
+                      <wps:style>
+                        <a:lnRef idx="1">
+                          <a:schemeClr val="accent1"/>
+                        </a:lnRef>
+                        <a:fillRef idx="0">
+                          <a:schemeClr val="accent1"/>
+                        </a:fillRef>
+                        <a:effectRef idx="0">
+                          <a:schemeClr val="accent1"/>
+                        </a:effectRef>
+                        <a:fontRef idx="minor">
+                          <a:schemeClr val="tx1"/>
+                        </a:fontRef>
+                      </wps:style>
+                      <wps:bodyPr/>
+                    </wps:wsp>
+                  </a:graphicData>
+                </a:graphic>
+              </wp:anchor>
+            </w:drawing>
+          </mc:Choice>
+          <mc:Fallback>
+            <w:pict>
+              <v:shape w14:anchorId="3D952937" id="Straight Arrow Connector 12" o:spid="_x0000_s1026" type="#_x0000_t32" style="position:absolute;margin-left:420.75pt;margin-top:66pt;width:12.75pt;height:12.75pt;flip:x;z-index:251684864;visibility:visible;mso-wrap-style:square;mso-wrap-distance-left:9pt;mso-wrap-distance-top:0;mso-wrap-distance-right:9pt;mso-wrap-distance-bottom:0;mso-position-horizontal:absolute;mso-position-horizontal-relative:text;mso-position-vertical:absolute;mso-position-vertical-relative:text" o:gfxdata="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" strokecolor="red" strokeweight=".5pt">
+                <v:stroke endarrow="block" joinstyle="miter"/>
+              </v:shape>
+            </w:pict>
+          </mc:Fallback>
+        </mc:AlternateContent>
+      </w:r>
+      <w:r>
+        <w:rPr>
+          <w:noProof/>
+        </w:rPr>
+        <w:drawing>
+          <wp:inline distT="0" distB="0" distL="0" distR="0" wp14:anchorId="47A95FF7" wp14:editId="6DDC883D">
+            <wp:extent cx="6146949" cy="3524250"/>
+            <wp:effectExtent l="0" t="0" r="6350" b="0"/>
+            <wp:docPr id="6" name="Picture 6" descr="A computer screen capture&#10;&#10;Description automatically generated with low confidence"/>
+            <wp:cNvGraphicFramePr>
+              <a:graphicFrameLocks xmlns:a="http://schemas.openxmlformats.org/drawingml/2006/main" noChangeAspect="1"/>
+            </wp:cNvGraphicFramePr>
+            <a:graphic xmlns:a="http://schemas.openxmlformats.org/drawingml/2006/main">
+              <a:graphicData uri="http://schemas.openxmlformats.org/drawingml/2006/picture">
+                <pic:pic xmlns:pic="http://schemas.openxmlformats.org/drawingml/2006/picture">
+                  <pic:nvPicPr>
+                    <pic:cNvPr id="6" name="Picture 6" descr="A computer screen capture&#10;&#10;Description automatically generated with low confidence"/>
+                    <pic:cNvPicPr/>
+                  </pic:nvPicPr>
+                  <pic:blipFill rotWithShape="1">
+                    <a:blip r:embed="rId6"/>
+                    <a:srcRect l="53678" t="24442" r="21394" b="29862"/>
+                    <a:stretch/>
+                  </pic:blipFill>
+                  <pic:spPr bwMode="auto">
+                    <a:xfrm>
+                      <a:off x="0" y="0"/>
+                      <a:ext cx="6288653" cy="3605494"/>
+                    </a:xfrm>
+                    <a:prstGeom prst="rect">
+                      <a:avLst/>
+                    </a:prstGeom>
+                    <a:ln>
+                      <a:noFill/>
+                    </a:ln>
+                    <a:extLst>
+                      <a:ext uri="{53640926-AAD7-44D8-BBD7-CCE9431645EC}">
+                        <a14:shadowObscured xmlns:a14="http://schemas.microsoft.com/office/drawing/2010/main"/>
+                      </a:ext>
+                    </a:extLst>
+                  </pic:spPr>
+                </pic:pic>
+              </a:graphicData>
+            </a:graphic>
+          </wp:inline>
+        </w:drawing>
+      </w:r>
+    </w:p>
+    <w:p/>
     <w:sectPr>
       <w:pgSz w:w="11906" w:h="16838"/>
-      <w:pgMar w:top="1440" w:right="1440" w:bottom="1440" w:left="1440" w:header="708" w:footer="708" w:gutter="0"/>
+      <w:pgMar w:top="720" w:right="720" w:bottom="720" w:left="720" w:header="708" w:footer="708" w:gutter="0"/>
       <w:cols w:space="708"/>
       <w:docGrid w:linePitch="360"/>
     </w:sectPr>
@@ -958,7 +1408,7 @@
       <w:lvlText w:val="%1."/>
       <w:lvlJc w:val="left"/>
       <w:pPr>
-        <w:ind w:left="720" w:hanging="360"/>
+        <w:ind w:left="644" w:hanging="360"/>
       </w:pPr>
       <w:rPr>
         <w:rFonts w:hint="default"/>
@@ -970,7 +1420,7 @@
       <w:lvlText w:val="%2."/>
       <w:lvlJc w:val="left"/>
       <w:pPr>
-        <w:ind w:left="1440" w:hanging="360"/>
+        <w:ind w:left="1364" w:hanging="360"/>
       </w:pPr>
     </w:lvl>
     <w:lvl w:ilvl="2" w:tplc="1409001B" w:tentative="1">
@@ -979,7 +1429,7 @@
       <w:lvlText w:val="%3."/>
       <w:lvlJc w:val="right"/>
       <w:pPr>
-        <w:ind w:left="2160" w:hanging="180"/>
+        <w:ind w:left="2084" w:hanging="180"/>
       </w:pPr>
     </w:lvl>
     <w:lvl w:ilvl="3" w:tplc="1409000F" w:tentative="1">
@@ -988,7 +1438,7 @@
       <w:lvlText w:val="%4."/>
       <w:lvlJc w:val="left"/>
       <w:pPr>
-        <w:ind w:left="2880" w:hanging="360"/>
+        <w:ind w:left="2804" w:hanging="360"/>
       </w:pPr>
     </w:lvl>
     <w:lvl w:ilvl="4" w:tplc="14090019" w:tentative="1">
@@ -997,7 +1447,7 @@
       <w:lvlText w:val="%5."/>
       <w:lvlJc w:val="left"/>
       <w:pPr>
-        <w:ind w:left="3600" w:hanging="360"/>
+        <w:ind w:left="3524" w:hanging="360"/>
       </w:pPr>
     </w:lvl>
     <w:lvl w:ilvl="5" w:tplc="1409001B" w:tentative="1">
@@ -1006,7 +1456,7 @@
       <w:lvlText w:val="%6."/>
       <w:lvlJc w:val="right"/>
       <w:pPr>
-        <w:ind w:left="4320" w:hanging="180"/>
+        <w:ind w:left="4244" w:hanging="180"/>
       </w:pPr>
     </w:lvl>
     <w:lvl w:ilvl="6" w:tplc="1409000F" w:tentative="1">
@@ -1015,7 +1465,7 @@
       <w:lvlText w:val="%7."/>
       <w:lvlJc w:val="left"/>
       <w:pPr>
-        <w:ind w:left="5040" w:hanging="360"/>
+        <w:ind w:left="4964" w:hanging="360"/>
       </w:pPr>
     </w:lvl>
     <w:lvl w:ilvl="7" w:tplc="14090019" w:tentative="1">
@@ -1024,7 +1474,7 @@
       <w:lvlText w:val="%8."/>
       <w:lvlJc w:val="left"/>
       <w:pPr>
-        <w:ind w:left="5760" w:hanging="360"/>
+        <w:ind w:left="5684" w:hanging="360"/>
       </w:pPr>
     </w:lvl>
     <w:lvl w:ilvl="8" w:tplc="1409001B" w:tentative="1">
@@ -1033,12 +1483,104 @@
       <w:lvlText w:val="%9."/>
       <w:lvlJc w:val="right"/>
       <w:pPr>
+        <w:ind w:left="6404" w:hanging="180"/>
+      </w:pPr>
+    </w:lvl>
+  </w:abstractNum>
+  <w:abstractNum w:abstractNumId="1" w15:restartNumberingAfterBreak="0">
+    <w:nsid w:val="39FF1A75"/>
+    <w:multiLevelType w:val="hybridMultilevel"/>
+    <w:tmpl w:val="FD9266E8"/>
+    <w:lvl w:ilvl="0" w:tplc="2FCE603C">
+      <w:start w:val="1"/>
+      <w:numFmt w:val="decimal"/>
+      <w:lvlText w:val="%1."/>
+      <w:lvlJc w:val="left"/>
+      <w:pPr>
+        <w:ind w:left="644" w:hanging="360"/>
+      </w:pPr>
+      <w:rPr>
+        <w:rFonts w:asciiTheme="minorHAnsi" w:eastAsiaTheme="minorHAnsi" w:hAnsiTheme="minorHAnsi" w:cstheme="minorBidi"/>
+      </w:rPr>
+    </w:lvl>
+    <w:lvl w:ilvl="1" w:tplc="14090019" w:tentative="1">
+      <w:start w:val="1"/>
+      <w:numFmt w:val="lowerLetter"/>
+      <w:lvlText w:val="%2."/>
+      <w:lvlJc w:val="left"/>
+      <w:pPr>
+        <w:ind w:left="1440" w:hanging="360"/>
+      </w:pPr>
+    </w:lvl>
+    <w:lvl w:ilvl="2" w:tplc="1409001B" w:tentative="1">
+      <w:start w:val="1"/>
+      <w:numFmt w:val="lowerRoman"/>
+      <w:lvlText w:val="%3."/>
+      <w:lvlJc w:val="right"/>
+      <w:pPr>
+        <w:ind w:left="2160" w:hanging="180"/>
+      </w:pPr>
+    </w:lvl>
+    <w:lvl w:ilvl="3" w:tplc="1409000F" w:tentative="1">
+      <w:start w:val="1"/>
+      <w:numFmt w:val="decimal"/>
+      <w:lvlText w:val="%4."/>
+      <w:lvlJc w:val="left"/>
+      <w:pPr>
+        <w:ind w:left="2880" w:hanging="360"/>
+      </w:pPr>
+    </w:lvl>
+    <w:lvl w:ilvl="4" w:tplc="14090019" w:tentative="1">
+      <w:start w:val="1"/>
+      <w:numFmt w:val="lowerLetter"/>
+      <w:lvlText w:val="%5."/>
+      <w:lvlJc w:val="left"/>
+      <w:pPr>
+        <w:ind w:left="3600" w:hanging="360"/>
+      </w:pPr>
+    </w:lvl>
+    <w:lvl w:ilvl="5" w:tplc="1409001B" w:tentative="1">
+      <w:start w:val="1"/>
+      <w:numFmt w:val="lowerRoman"/>
+      <w:lvlText w:val="%6."/>
+      <w:lvlJc w:val="right"/>
+      <w:pPr>
+        <w:ind w:left="4320" w:hanging="180"/>
+      </w:pPr>
+    </w:lvl>
+    <w:lvl w:ilvl="6" w:tplc="1409000F" w:tentative="1">
+      <w:start w:val="1"/>
+      <w:numFmt w:val="decimal"/>
+      <w:lvlText w:val="%7."/>
+      <w:lvlJc w:val="left"/>
+      <w:pPr>
+        <w:ind w:left="5040" w:hanging="360"/>
+      </w:pPr>
+    </w:lvl>
+    <w:lvl w:ilvl="7" w:tplc="14090019" w:tentative="1">
+      <w:start w:val="1"/>
+      <w:numFmt w:val="lowerLetter"/>
+      <w:lvlText w:val="%8."/>
+      <w:lvlJc w:val="left"/>
+      <w:pPr>
+        <w:ind w:left="5760" w:hanging="360"/>
+      </w:pPr>
+    </w:lvl>
+    <w:lvl w:ilvl="8" w:tplc="1409001B" w:tentative="1">
+      <w:start w:val="1"/>
+      <w:numFmt w:val="lowerRoman"/>
+      <w:lvlText w:val="%9."/>
+      <w:lvlJc w:val="right"/>
+      <w:pPr>
         <w:ind w:left="6480" w:hanging="180"/>
       </w:pPr>
     </w:lvl>
   </w:abstractNum>
   <w:num w:numId="1">
     <w:abstractNumId w:val="0"/>
+  </w:num>
+  <w:num w:numId="2">
+    <w:abstractNumId w:val="1"/>
   </w:num>
 </w:numbering>
 </file>

</xml_diff>